<commit_message>
Tilføjet noter efter første møde med min vejleder Jacob Nordfalk.
</commit_message>
<xml_diff>
--- a/Noter.docx
+++ b/Noter.docx
@@ -18,69 +18,254 @@
       <w:proofErr w:type="spellEnd"/>
     </w:p>
     <w:p>
-      <w:pPr>
-        <w:rPr>
-          <w:lang w:val="en-US"/>
-        </w:rPr>
-      </w:pPr>
-      <w:r>
-        <w:rPr>
-          <w:lang w:val="en-US"/>
-        </w:rPr>
+      <w:r>
         <w:t xml:space="preserve">A: </w:t>
       </w:r>
-      <w:r>
-        <w:rPr>
-          <w:lang w:val="en-US"/>
-        </w:rPr>
-        <w:t>User-driven-sign-language-dictionary (UDSLD</w:t>
-      </w:r>
-      <w:proofErr w:type="gramStart"/>
-      <w:r>
-        <w:rPr>
-          <w:lang w:val="en-US"/>
-        </w:rPr>
-        <w:t>)–</w:t>
-      </w:r>
-      <w:proofErr w:type="gramEnd"/>
-      <w:r>
-        <w:rPr>
-          <w:lang w:val="en-US"/>
-        </w:rPr>
+      <w:proofErr w:type="spellStart"/>
+      <w:r>
+        <w:t>User-driven-sign-language-dictionary</w:t>
+      </w:r>
+      <w:proofErr w:type="spellEnd"/>
+      <w:r>
+        <w:t xml:space="preserve"> (UDSLD)– </w:t>
+      </w:r>
+      <w:r>
+        <w:t>bruger drevet tegnsprogs ordbog (BDTSO)</w:t>
+      </w:r>
+    </w:p>
+    <w:p/>
+    <w:p/>
+    <w:p/>
+    <w:p>
+      <w:r>
+        <w:t>Til rapporten:</w:t>
+      </w:r>
+    </w:p>
+    <w:p>
+      <w:pPr>
+        <w:pStyle w:val="Listeafsnit"/>
+        <w:numPr>
+          <w:ilvl w:val="0"/>
+          <w:numId w:val="1"/>
+        </w:numPr>
+      </w:pPr>
+      <w:r>
+        <w:t xml:space="preserve">Overvejelser om at bruge/tilrette et CMS/blog system (F.eks. </w:t>
+      </w:r>
+      <w:proofErr w:type="spellStart"/>
+      <w:r>
+        <w:t>wordpress</w:t>
+      </w:r>
+      <w:proofErr w:type="spellEnd"/>
+      <w:r>
+        <w:t xml:space="preserve">, </w:t>
+      </w:r>
+      <w:proofErr w:type="spellStart"/>
+      <w:r>
+        <w:t>joombla</w:t>
+      </w:r>
+      <w:proofErr w:type="spellEnd"/>
+      <w:r>
+        <w:t xml:space="preserve">, </w:t>
+      </w:r>
+      <w:proofErr w:type="spellStart"/>
+      <w:r>
+        <w:t>Umbraco</w:t>
+      </w:r>
+      <w:proofErr w:type="spellEnd"/>
+      <w:r>
+        <w:t xml:space="preserve">) – Helikopter </w:t>
+      </w:r>
+      <w:proofErr w:type="spellStart"/>
+      <w:r>
+        <w:t>view</w:t>
+      </w:r>
+      <w:proofErr w:type="spellEnd"/>
+    </w:p>
+    <w:p>
+      <w:pPr>
+        <w:pStyle w:val="Listeafsnit"/>
+        <w:numPr>
+          <w:ilvl w:val="0"/>
+          <w:numId w:val="1"/>
+        </w:numPr>
+      </w:pPr>
+      <w:proofErr w:type="spellStart"/>
+      <w:r>
+        <w:t>Ideér</w:t>
+      </w:r>
+      <w:proofErr w:type="spellEnd"/>
+      <w:r>
+        <w:t xml:space="preserve"> til </w:t>
+      </w:r>
+      <w:proofErr w:type="spellStart"/>
+      <w:r>
+        <w:t>smartphones</w:t>
+      </w:r>
+      <w:proofErr w:type="spellEnd"/>
+      <w:r>
+        <w:t xml:space="preserve">: </w:t>
+      </w:r>
+    </w:p>
+    <w:p>
+      <w:pPr>
+        <w:pStyle w:val="Listeafsnit"/>
+        <w:numPr>
+          <w:ilvl w:val="0"/>
+          <w:numId w:val="1"/>
+        </w:numPr>
+      </w:pPr>
+      <w:r>
+        <w:tab/>
+      </w:r>
+      <w:proofErr w:type="spellStart"/>
+      <w:r>
+        <w:t>Upload</w:t>
+      </w:r>
+      <w:proofErr w:type="spellEnd"/>
+      <w:r>
+        <w:t xml:space="preserve"> af video fra en </w:t>
+      </w:r>
+      <w:proofErr w:type="spellStart"/>
+      <w:r>
+        <w:t>app</w:t>
+      </w:r>
+      <w:proofErr w:type="spellEnd"/>
+      <w:r>
+        <w:t xml:space="preserve">. Via et 2d </w:t>
+      </w:r>
+      <w:proofErr w:type="spellStart"/>
+      <w:r>
+        <w:t>barcode</w:t>
+      </w:r>
+      <w:proofErr w:type="spellEnd"/>
+      <w:r>
+        <w:t xml:space="preserve"> link fra siden</w:t>
+      </w:r>
+    </w:p>
+    <w:p/>
+    <w:p>
+      <w:r>
+        <w:t>Løsning:</w:t>
+      </w:r>
+    </w:p>
+    <w:p>
+      <w:pPr>
+        <w:pStyle w:val="Listeafsnit"/>
+        <w:numPr>
+          <w:ilvl w:val="0"/>
+          <w:numId w:val="1"/>
+        </w:numPr>
+      </w:pPr>
+      <w:r>
+        <w:t xml:space="preserve">Video filer skal ikke gennem i databasen (kun filnavn), alle filer gemmes bare på disk. </w:t>
+      </w:r>
+      <w:proofErr w:type="spellStart"/>
+      <w:r>
+        <w:t>F.eks</w:t>
+      </w:r>
+      <w:proofErr w:type="spellEnd"/>
+      <w:r>
+        <w:t xml:space="preserve"> i et katalog per bruger som har </w:t>
+      </w:r>
+      <w:proofErr w:type="spellStart"/>
+      <w:r>
+        <w:t>uploadet</w:t>
+      </w:r>
+      <w:proofErr w:type="spellEnd"/>
+      <w:r>
+        <w:t xml:space="preserve"> filen. Det vil kunne spare nogle fil </w:t>
+      </w:r>
+      <w:proofErr w:type="spellStart"/>
+      <w:r>
+        <w:t>hentninger</w:t>
+      </w:r>
+      <w:proofErr w:type="spellEnd"/>
+      <w:r>
+        <w:t xml:space="preserve">. Og så kunne Apache webserveren kunne sættes ind </w:t>
+      </w:r>
+      <w:proofErr w:type="spellStart"/>
+      <w:r>
+        <w:t>forand</w:t>
+      </w:r>
+      <w:proofErr w:type="spellEnd"/>
+      <w:r>
         <w:t xml:space="preserve"> </w:t>
       </w:r>
-      <w:r>
-        <w:t>bruger drevet tegnsprogs ordbog (BDTSO)</w:t>
-      </w:r>
-    </w:p>
-    <w:p>
-      <w:pPr>
-        <w:rPr>
-          <w:lang w:val="en-US"/>
-        </w:rPr>
-      </w:pPr>
-    </w:p>
-    <w:p>
-      <w:pPr>
-        <w:rPr>
-          <w:lang w:val="en-US"/>
-        </w:rPr>
-      </w:pPr>
-    </w:p>
-    <w:p>
-      <w:pPr>
-        <w:rPr>
-          <w:lang w:val="en-US"/>
-        </w:rPr>
-      </w:pPr>
-    </w:p>
-    <w:p>
-      <w:pPr>
-        <w:rPr>
-          <w:lang w:val="en-US"/>
-        </w:rPr>
-      </w:pPr>
-    </w:p>
+      <w:proofErr w:type="spellStart"/>
+      <w:r>
+        <w:t>tomcat</w:t>
+      </w:r>
+      <w:proofErr w:type="spellEnd"/>
+      <w:r>
+        <w:t>.</w:t>
+      </w:r>
+    </w:p>
+    <w:p>
+      <w:pPr>
+        <w:pStyle w:val="Listeafsnit"/>
+        <w:numPr>
+          <w:ilvl w:val="0"/>
+          <w:numId w:val="1"/>
+        </w:numPr>
+      </w:pPr>
+      <w:r>
+        <w:t xml:space="preserve">Overvej at bruge </w:t>
+      </w:r>
+      <w:proofErr w:type="spellStart"/>
+      <w:r>
+        <w:t>ffmpeg</w:t>
+      </w:r>
+      <w:proofErr w:type="spellEnd"/>
+      <w:r>
+        <w:t xml:space="preserve"> direkte via </w:t>
+      </w:r>
+      <w:proofErr w:type="spellStart"/>
+      <w:r>
+        <w:t>java</w:t>
+      </w:r>
+      <w:proofErr w:type="spellEnd"/>
+      <w:r>
+        <w:t xml:space="preserve"> kommando.</w:t>
+      </w:r>
+    </w:p>
+    <w:p>
+      <w:pPr>
+        <w:pStyle w:val="Listeafsnit"/>
+        <w:numPr>
+          <w:ilvl w:val="0"/>
+          <w:numId w:val="1"/>
+        </w:numPr>
+      </w:pPr>
+      <w:proofErr w:type="spellStart"/>
+      <w:r>
+        <w:t>Indlogget</w:t>
+      </w:r>
+      <w:proofErr w:type="spellEnd"/>
+      <w:r>
+        <w:t xml:space="preserve"> brugere kan stemme forslag op eller ned direkte i søgningen. F.eks. som </w:t>
+      </w:r>
+      <w:proofErr w:type="spellStart"/>
+      <w:r>
+        <w:t>stackoverflow</w:t>
+      </w:r>
+      <w:proofErr w:type="spellEnd"/>
+    </w:p>
+    <w:p>
+      <w:pPr>
+        <w:pStyle w:val="Listeafsnit"/>
+        <w:numPr>
+          <w:ilvl w:val="0"/>
+          <w:numId w:val="1"/>
+        </w:numPr>
+      </w:pPr>
+    </w:p>
+    <w:p>
+      <w:r>
+        <w:t xml:space="preserve"> </w:t>
+      </w:r>
+    </w:p>
+    <w:p/>
     <w:p>
       <w:r>
         <w:t>TODO</w:t>
@@ -94,6 +279,126 @@
     </w:sectPr>
   </w:body>
 </w:document>
+</file>
+
+<file path=word/numbering.xml><?xml version="1.0" encoding="utf-8"?>
+<w:numbering xmlns:ve="http://schemas.openxmlformats.org/markup-compatibility/2006" xmlns:o="urn:schemas-microsoft-com:office:office" xmlns:r="http://schemas.openxmlformats.org/officeDocument/2006/relationships" xmlns:m="http://schemas.openxmlformats.org/officeDocument/2006/math" xmlns:v="urn:schemas-microsoft-com:vml" xmlns:wp="http://schemas.openxmlformats.org/drawingml/2006/wordprocessingDrawing" xmlns:w10="urn:schemas-microsoft-com:office:word" xmlns:w="http://schemas.openxmlformats.org/wordprocessingml/2006/main" xmlns:wne="http://schemas.microsoft.com/office/word/2006/wordml">
+  <w:abstractNum w:abstractNumId="0">
+    <w:nsid w:val="47E3239A"/>
+    <w:multiLevelType w:val="hybridMultilevel"/>
+    <w:tmpl w:val="CEBA4D74"/>
+    <w:lvl w:ilvl="0" w:tplc="5324EEF4">
+      <w:numFmt w:val="bullet"/>
+      <w:lvlText w:val="-"/>
+      <w:lvlJc w:val="left"/>
+      <w:pPr>
+        <w:ind w:left="720" w:hanging="360"/>
+      </w:pPr>
+      <w:rPr>
+        <w:rFonts w:ascii="Calibri" w:eastAsiaTheme="minorHAnsi" w:hAnsi="Calibri" w:cstheme="minorBidi" w:hint="default"/>
+      </w:rPr>
+    </w:lvl>
+    <w:lvl w:ilvl="1" w:tplc="04060003" w:tentative="1">
+      <w:start w:val="1"/>
+      <w:numFmt w:val="bullet"/>
+      <w:lvlText w:val="o"/>
+      <w:lvlJc w:val="left"/>
+      <w:pPr>
+        <w:ind w:left="1440" w:hanging="360"/>
+      </w:pPr>
+      <w:rPr>
+        <w:rFonts w:ascii="Courier New" w:hAnsi="Courier New" w:cs="Courier New" w:hint="default"/>
+      </w:rPr>
+    </w:lvl>
+    <w:lvl w:ilvl="2" w:tplc="04060005" w:tentative="1">
+      <w:start w:val="1"/>
+      <w:numFmt w:val="bullet"/>
+      <w:lvlText w:val=""/>
+      <w:lvlJc w:val="left"/>
+      <w:pPr>
+        <w:ind w:left="2160" w:hanging="360"/>
+      </w:pPr>
+      <w:rPr>
+        <w:rFonts w:ascii="Wingdings" w:hAnsi="Wingdings" w:hint="default"/>
+      </w:rPr>
+    </w:lvl>
+    <w:lvl w:ilvl="3" w:tplc="04060001" w:tentative="1">
+      <w:start w:val="1"/>
+      <w:numFmt w:val="bullet"/>
+      <w:lvlText w:val=""/>
+      <w:lvlJc w:val="left"/>
+      <w:pPr>
+        <w:ind w:left="2880" w:hanging="360"/>
+      </w:pPr>
+      <w:rPr>
+        <w:rFonts w:ascii="Symbol" w:hAnsi="Symbol" w:hint="default"/>
+      </w:rPr>
+    </w:lvl>
+    <w:lvl w:ilvl="4" w:tplc="04060003" w:tentative="1">
+      <w:start w:val="1"/>
+      <w:numFmt w:val="bullet"/>
+      <w:lvlText w:val="o"/>
+      <w:lvlJc w:val="left"/>
+      <w:pPr>
+        <w:ind w:left="3600" w:hanging="360"/>
+      </w:pPr>
+      <w:rPr>
+        <w:rFonts w:ascii="Courier New" w:hAnsi="Courier New" w:cs="Courier New" w:hint="default"/>
+      </w:rPr>
+    </w:lvl>
+    <w:lvl w:ilvl="5" w:tplc="04060005" w:tentative="1">
+      <w:start w:val="1"/>
+      <w:numFmt w:val="bullet"/>
+      <w:lvlText w:val=""/>
+      <w:lvlJc w:val="left"/>
+      <w:pPr>
+        <w:ind w:left="4320" w:hanging="360"/>
+      </w:pPr>
+      <w:rPr>
+        <w:rFonts w:ascii="Wingdings" w:hAnsi="Wingdings" w:hint="default"/>
+      </w:rPr>
+    </w:lvl>
+    <w:lvl w:ilvl="6" w:tplc="04060001" w:tentative="1">
+      <w:start w:val="1"/>
+      <w:numFmt w:val="bullet"/>
+      <w:lvlText w:val=""/>
+      <w:lvlJc w:val="left"/>
+      <w:pPr>
+        <w:ind w:left="5040" w:hanging="360"/>
+      </w:pPr>
+      <w:rPr>
+        <w:rFonts w:ascii="Symbol" w:hAnsi="Symbol" w:hint="default"/>
+      </w:rPr>
+    </w:lvl>
+    <w:lvl w:ilvl="7" w:tplc="04060003" w:tentative="1">
+      <w:start w:val="1"/>
+      <w:numFmt w:val="bullet"/>
+      <w:lvlText w:val="o"/>
+      <w:lvlJc w:val="left"/>
+      <w:pPr>
+        <w:ind w:left="5760" w:hanging="360"/>
+      </w:pPr>
+      <w:rPr>
+        <w:rFonts w:ascii="Courier New" w:hAnsi="Courier New" w:cs="Courier New" w:hint="default"/>
+      </w:rPr>
+    </w:lvl>
+    <w:lvl w:ilvl="8" w:tplc="04060005" w:tentative="1">
+      <w:start w:val="1"/>
+      <w:numFmt w:val="bullet"/>
+      <w:lvlText w:val=""/>
+      <w:lvlJc w:val="left"/>
+      <w:pPr>
+        <w:ind w:left="6480" w:hanging="360"/>
+      </w:pPr>
+      <w:rPr>
+        <w:rFonts w:ascii="Wingdings" w:hAnsi="Wingdings" w:hint="default"/>
+      </w:rPr>
+    </w:lvl>
+  </w:abstractNum>
+  <w:num w:numId="1">
+    <w:abstractNumId w:val="0"/>
+  </w:num>
+</w:numbering>
 </file>
 
 <file path=word/styles.xml><?xml version="1.0" encoding="utf-8"?>
@@ -285,6 +590,17 @@
     <w:semiHidden/>
     <w:unhideWhenUsed/>
   </w:style>
+  <w:style w:type="paragraph" w:styleId="Listeafsnit">
+    <w:name w:val="List Paragraph"/>
+    <w:basedOn w:val="Normal"/>
+    <w:uiPriority w:val="34"/>
+    <w:qFormat/>
+    <w:rsid w:val="00662490"/>
+    <w:pPr>
+      <w:ind w:left="720"/>
+      <w:contextualSpacing/>
+    </w:pPr>
+  </w:style>
 </w:styles>
 </file>
 

</xml_diff>